<commit_message>
Updated error checking for VCS
</commit_message>
<xml_diff>
--- a/lectures/oop/VCSSetup.docx
+++ b/lectures/oop/VCSSetup.docx
@@ -53,12 +53,12 @@
           <wp:inline distB="114300" distT="114300" distL="114300" distR="114300">
             <wp:extent cx="3729038" cy="2983230"/>
             <wp:effectExtent b="0" l="0" r="0" t="0"/>
-            <wp:docPr id="5" name="image1.png"/>
+            <wp:docPr id="5" name="image5.png"/>
             <a:graphic>
               <a:graphicData uri="http://schemas.openxmlformats.org/drawingml/2006/picture">
                 <pic:pic>
                   <pic:nvPicPr>
-                    <pic:cNvPr id="0" name="image1.png"/>
+                    <pic:cNvPr id="0" name="image5.png"/>
                     <pic:cNvPicPr preferRelativeResize="0"/>
                   </pic:nvPicPr>
                   <pic:blipFill>
@@ -116,12 +116,12 @@
           <wp:inline distB="114300" distT="114300" distL="114300" distR="114300">
             <wp:extent cx="5943600" cy="3124200"/>
             <wp:effectExtent b="0" l="0" r="0" t="0"/>
-            <wp:docPr id="6" name="image5.png"/>
+            <wp:docPr id="6" name="image6.png"/>
             <a:graphic>
               <a:graphicData uri="http://schemas.openxmlformats.org/drawingml/2006/picture">
                 <pic:pic>
                   <pic:nvPicPr>
-                    <pic:cNvPr id="0" name="image5.png"/>
+                    <pic:cNvPr id="0" name="image6.png"/>
                     <pic:cNvPicPr preferRelativeResize="0"/>
                   </pic:nvPicPr>
                   <pic:blipFill>
@@ -247,12 +247,12 @@
           <wp:inline distB="114300" distT="114300" distL="114300" distR="114300">
             <wp:extent cx="4938713" cy="4042428"/>
             <wp:effectExtent b="0" l="0" r="0" t="0"/>
-            <wp:docPr id="3" name="image3.png"/>
+            <wp:docPr id="3" name="image2.png"/>
             <a:graphic>
               <a:graphicData uri="http://schemas.openxmlformats.org/drawingml/2006/picture">
                 <pic:pic>
                   <pic:nvPicPr>
-                    <pic:cNvPr id="0" name="image3.png"/>
+                    <pic:cNvPr id="0" name="image2.png"/>
                     <pic:cNvPicPr preferRelativeResize="0"/>
                   </pic:nvPicPr>
                   <pic:blipFill>
@@ -419,12 +419,12 @@
           <wp:inline distB="114300" distT="114300" distL="114300" distR="114300">
             <wp:extent cx="6291263" cy="1333248"/>
             <wp:effectExtent b="0" l="0" r="0" t="0"/>
-            <wp:docPr id="8" name="image8.png"/>
+            <wp:docPr id="8" name="image7.png"/>
             <a:graphic>
               <a:graphicData uri="http://schemas.openxmlformats.org/drawingml/2006/picture">
                 <pic:pic>
                   <pic:nvPicPr>
-                    <pic:cNvPr id="0" name="image8.png"/>
+                    <pic:cNvPr id="0" name="image7.png"/>
                     <pic:cNvPicPr preferRelativeResize="0"/>
                   </pic:nvPicPr>
                   <pic:blipFill>
@@ -495,12 +495,12 @@
           <wp:inline distB="114300" distT="114300" distL="114300" distR="114300">
             <wp:extent cx="6234113" cy="5756275"/>
             <wp:effectExtent b="0" l="0" r="0" t="0"/>
-            <wp:docPr id="4" name="image6.png"/>
+            <wp:docPr id="4" name="image8.png"/>
             <a:graphic>
               <a:graphicData uri="http://schemas.openxmlformats.org/drawingml/2006/picture">
                 <pic:pic>
                   <pic:nvPicPr>
-                    <pic:cNvPr id="0" name="image6.png"/>
+                    <pic:cNvPr id="0" name="image8.png"/>
                     <pic:cNvPicPr preferRelativeResize="0"/>
                   </pic:nvPicPr>
                   <pic:blipFill>
@@ -547,12 +547,12 @@
           <wp:inline distB="114300" distT="114300" distL="114300" distR="114300">
             <wp:extent cx="5943600" cy="4673600"/>
             <wp:effectExtent b="0" l="0" r="0" t="0"/>
-            <wp:docPr id="2" name="image4.png"/>
+            <wp:docPr id="2" name="image1.png"/>
             <a:graphic>
               <a:graphicData uri="http://schemas.openxmlformats.org/drawingml/2006/picture">
                 <pic:pic>
                   <pic:nvPicPr>
-                    <pic:cNvPr id="0" name="image4.png"/>
+                    <pic:cNvPr id="0" name="image1.png"/>
                     <pic:cNvPicPr preferRelativeResize="0"/>
                   </pic:nvPicPr>
                   <pic:blipFill>
@@ -626,12 +626,12 @@
           <wp:inline distB="114300" distT="114300" distL="114300" distR="114300">
             <wp:extent cx="4729163" cy="4893545"/>
             <wp:effectExtent b="0" l="0" r="0" t="0"/>
-            <wp:docPr id="1" name="image7.png"/>
+            <wp:docPr id="1" name="image4.png"/>
             <a:graphic>
               <a:graphicData uri="http://schemas.openxmlformats.org/drawingml/2006/picture">
                 <pic:pic>
                   <pic:nvPicPr>
-                    <pic:cNvPr id="0" name="image7.png"/>
+                    <pic:cNvPr id="0" name="image4.png"/>
                     <pic:cNvPicPr preferRelativeResize="0"/>
                   </pic:nvPicPr>
                   <pic:blipFill>
@@ -695,12 +695,12 @@
           <wp:inline distB="114300" distT="114300" distL="114300" distR="114300">
             <wp:extent cx="3709907" cy="5472113"/>
             <wp:effectExtent b="0" l="0" r="0" t="0"/>
-            <wp:docPr id="7" name="image2.png"/>
+            <wp:docPr id="7" name="image3.png"/>
             <a:graphic>
               <a:graphicData uri="http://schemas.openxmlformats.org/drawingml/2006/picture">
                 <pic:pic>
                   <pic:nvPicPr>
-                    <pic:cNvPr id="0" name="image2.png"/>
+                    <pic:cNvPr id="0" name="image3.png"/>
                     <pic:cNvPicPr preferRelativeResize="0"/>
                   </pic:nvPicPr>
                   <pic:blipFill>
@@ -738,7 +738,30 @@
         <w:rPr>
           <w:rtl w:val="0"/>
         </w:rPr>
-        <w:t xml:space="preserve">Now you’re ready to use and follow along with class assignments (as well as future labs, etc.).</w:t>
+      </w:r>
+    </w:p>
+    <w:p>
+      <w:pPr>
+        <w:rPr/>
+      </w:pPr>
+      <w:r>
+        <w:rPr>
+          <w:rtl w:val="0"/>
+        </w:rPr>
+        <w:t xml:space="preserve">If you do this and find only the excluded option available, there may be some other issues going on…Check your file directory on the left and see if there are two iml files.  If there are, delete the file named className1.iml.</w:t>
+        <w:br w:type="textWrapping"/>
+        <w:br w:type="textWrapping"/>
+        <w:t xml:space="preserve">The other option you have for setting what the source directory is: In the top-left of the screen, click on file -&gt; Project Properties.  From the window that pops up, select modules on the left.  From there, you’ll need to make sure src is the only thing set as the source directory.  Click the x for any item on the right that isn’t src and then select the src folder in the middle and choose “sources folder.”  If this doesn’t fix your problems, let me know, and we’ll try and find a solution!</w:t>
+      </w:r>
+    </w:p>
+    <w:p>
+      <w:pPr>
+        <w:rPr/>
+      </w:pPr>
+      <w:r>
+        <w:rPr>
+          <w:rtl w:val="0"/>
+        </w:rPr>
       </w:r>
     </w:p>
     <w:p>

</xml_diff>

<commit_message>
Update to VCS Setup
</commit_message>
<xml_diff>
--- a/lectures/oop/VCSSetup.docx
+++ b/lectures/oop/VCSSetup.docx
@@ -36,7 +36,7 @@
           <w:b w:val="1"/>
           <w:rtl w:val="0"/>
         </w:rPr>
-        <w:t xml:space="preserve">If you weren’t able to use version control for the lab:</w:t>
+        <w:t xml:space="preserve">To create a new project for in-class work:</w:t>
       </w:r>
     </w:p>
     <w:p>
@@ -53,12 +53,12 @@
           <wp:inline distB="114300" distT="114300" distL="114300" distR="114300">
             <wp:extent cx="3729038" cy="2983230"/>
             <wp:effectExtent b="0" l="0" r="0" t="0"/>
-            <wp:docPr id="5" name="image5.png"/>
+            <wp:docPr id="3" name="image3.png"/>
             <a:graphic>
               <a:graphicData uri="http://schemas.openxmlformats.org/drawingml/2006/picture">
                 <pic:pic>
                   <pic:nvPicPr>
-                    <pic:cNvPr id="0" name="image5.png"/>
+                    <pic:cNvPr id="0" name="image3.png"/>
                     <pic:cNvPicPr preferRelativeResize="0"/>
                   </pic:nvPicPr>
                   <pic:blipFill>
@@ -116,12 +116,12 @@
           <wp:inline distB="114300" distT="114300" distL="114300" distR="114300">
             <wp:extent cx="5943600" cy="3124200"/>
             <wp:effectExtent b="0" l="0" r="0" t="0"/>
-            <wp:docPr id="6" name="image6.png"/>
+            <wp:docPr id="6" name="image5.png"/>
             <a:graphic>
               <a:graphicData uri="http://schemas.openxmlformats.org/drawingml/2006/picture">
                 <pic:pic>
                   <pic:nvPicPr>
-                    <pic:cNvPr id="0" name="image6.png"/>
+                    <pic:cNvPr id="0" name="image5.png"/>
                     <pic:cNvPicPr preferRelativeResize="0"/>
                   </pic:nvPicPr>
                   <pic:blipFill>
@@ -247,12 +247,12 @@
           <wp:inline distB="114300" distT="114300" distL="114300" distR="114300">
             <wp:extent cx="4938713" cy="4042428"/>
             <wp:effectExtent b="0" l="0" r="0" t="0"/>
-            <wp:docPr id="3" name="image2.png"/>
+            <wp:docPr id="2" name="image6.png"/>
             <a:graphic>
               <a:graphicData uri="http://schemas.openxmlformats.org/drawingml/2006/picture">
                 <pic:pic>
                   <pic:nvPicPr>
-                    <pic:cNvPr id="0" name="image2.png"/>
+                    <pic:cNvPr id="0" name="image6.png"/>
                     <pic:cNvPicPr preferRelativeResize="0"/>
                   </pic:nvPicPr>
                   <pic:blipFill>
@@ -300,113 +300,17 @@
         <w:rPr>
           <w:rtl w:val="0"/>
         </w:rPr>
-        <w:t xml:space="preserve">In the “Directory” box, double-check that the folder listed is the right place for new projects to be stored (a subfolder of your main cs142 projects). If something is off, you can click the folder icon at the far right of the text area and make a new folder for this class work.</w:t>
-      </w:r>
-    </w:p>
-    <w:p>
-      <w:pPr>
-        <w:rPr/>
-      </w:pPr>
-      <w:r>
-        <w:rPr>
-          <w:rtl w:val="0"/>
-        </w:rPr>
-      </w:r>
-    </w:p>
-    <w:p>
-      <w:pPr>
-        <w:rPr/>
-      </w:pPr>
-      <w:r>
-        <w:rPr>
-          <w:rtl w:val="0"/>
-        </w:rPr>
-        <w:t xml:space="preserve">In the left-hand panel, expand the oop1 folder to see the code we’ll be working with in class.</w:t>
-      </w:r>
-    </w:p>
-    <w:p>
-      <w:pPr>
-        <w:rPr/>
-      </w:pPr>
-      <w:r>
-        <w:rPr>
-          <w:rtl w:val="0"/>
-        </w:rPr>
-      </w:r>
-    </w:p>
-    <w:p>
-      <w:pPr>
-        <w:rPr>
-          <w:b w:val="1"/>
-        </w:rPr>
-      </w:pPr>
-      <w:r>
-        <w:rPr>
-          <w:b w:val="1"/>
-          <w:rtl w:val="0"/>
-        </w:rPr>
-        <w:t xml:space="preserve">For folks who were having trouble with version control:</w:t>
-      </w:r>
-    </w:p>
-    <w:p>
-      <w:pPr>
-        <w:rPr/>
-      </w:pPr>
-      <w:r>
-        <w:rPr>
-          <w:rtl w:val="0"/>
-        </w:rPr>
-        <w:t xml:space="preserve">-Make sure Git is installed on your computer.</w:t>
-      </w:r>
-    </w:p>
-    <w:p>
-      <w:pPr>
-        <w:rPr/>
-      </w:pPr>
-      <w:r>
-        <w:rPr>
-          <w:rtl w:val="0"/>
-        </w:rPr>
-        <w:t xml:space="preserve">-Restart intellij after installing Git.</w:t>
-        <w:br w:type="textWrapping"/>
-        <w:t xml:space="preserve">-If you’re still running into issues, you can download the files for this class through a browser window-however, come see me after class/in office hours. We’ll keep using this method, so it’ll be helpful to get this resolved on your personal machines!</w:t>
-      </w:r>
-      <w:r>
-        <w:rPr>
-          <w:rtl w:val="0"/>
-        </w:rPr>
-      </w:r>
-    </w:p>
-    <w:p>
-      <w:pPr>
-        <w:rPr/>
-      </w:pPr>
-      <w:r>
-        <w:rPr>
-          <w:b w:val="1"/>
-          <w:rtl w:val="0"/>
-        </w:rPr>
-        <w:t xml:space="preserve">To pull new files into the project</w:t>
-      </w:r>
-      <w:r>
-        <w:rPr>
-          <w:rtl w:val="0"/>
-        </w:rPr>
-        <w:t xml:space="preserve"> (</w:t>
-      </w:r>
-      <w:r>
-        <w:rPr>
-          <w:b w:val="1"/>
-          <w:color w:val="ff0000"/>
-          <w:rtl w:val="0"/>
-        </w:rPr>
-        <w:t xml:space="preserve">warning</w:t>
-      </w:r>
-      <w:r>
-        <w:rPr>
-          <w:rtl w:val="0"/>
-        </w:rPr>
-        <w:t xml:space="preserve">-this will delete any work you may have done!!  Be sure you’ve backed up any of your work in the project before updating):</w:t>
+        <w:t xml:space="preserve">In the “Directory” box, double-check that the folder listed is where you want your project to be stored (a subfolder of your main cs142 projects). If something is off, you can right-click the location where you want to add a new folder or select the new folder button above:</w:t>
+      </w:r>
+    </w:p>
+    <w:p>
+      <w:pPr>
+        <w:rPr/>
+      </w:pPr>
+      <w:r>
+        <w:rPr>
+          <w:rtl w:val="0"/>
+        </w:rPr>
       </w:r>
     </w:p>
     <w:p>
@@ -417,19 +321,19 @@
         <w:rPr/>
         <w:drawing>
           <wp:inline distB="114300" distT="114300" distL="114300" distR="114300">
-            <wp:extent cx="6291263" cy="1333248"/>
+            <wp:extent cx="4249449" cy="3595688"/>
             <wp:effectExtent b="0" l="0" r="0" t="0"/>
-            <wp:docPr id="8" name="image7.png"/>
+            <wp:docPr id="4" name="image4.png"/>
             <a:graphic>
               <a:graphicData uri="http://schemas.openxmlformats.org/drawingml/2006/picture">
                 <pic:pic>
                   <pic:nvPicPr>
-                    <pic:cNvPr id="0" name="image7.png"/>
+                    <pic:cNvPr id="0" name="image4.png"/>
                     <pic:cNvPicPr preferRelativeResize="0"/>
                   </pic:nvPicPr>
                   <pic:blipFill>
                     <a:blip r:embed="rId9"/>
-                    <a:srcRect b="87468" l="0" r="62980" t="0"/>
+                    <a:srcRect b="0" l="0" r="0" t="0"/>
                     <a:stretch>
                       <a:fillRect/>
                     </a:stretch>
@@ -437,7 +341,7 @@
                   <pic:spPr>
                     <a:xfrm>
                       <a:off x="0" y="0"/>
-                      <a:ext cx="6291263" cy="1333248"/>
+                      <a:ext cx="4249449" cy="3595688"/>
                     </a:xfrm>
                     <a:prstGeom prst="rect"/>
                     <a:ln/>
@@ -469,43 +373,22 @@
         <w:rPr/>
       </w:pPr>
       <w:r>
-        <w:rPr>
-          <w:rtl w:val="0"/>
-        </w:rPr>
-        <w:t xml:space="preserve">Right click and select Git -&gt; Pull:</w:t>
-      </w:r>
-    </w:p>
-    <w:p>
-      <w:pPr>
-        <w:rPr/>
-      </w:pPr>
-      <w:r>
-        <w:rPr>
-          <w:rtl w:val="0"/>
-        </w:rPr>
-      </w:r>
-    </w:p>
-    <w:p>
-      <w:pPr>
-        <w:rPr/>
-      </w:pPr>
-      <w:r>
         <w:rPr/>
         <w:drawing>
           <wp:inline distB="114300" distT="114300" distL="114300" distR="114300">
-            <wp:extent cx="6234113" cy="5756275"/>
+            <wp:extent cx="4233863" cy="3451300"/>
             <wp:effectExtent b="0" l="0" r="0" t="0"/>
-            <wp:docPr id="4" name="image8.png"/>
+            <wp:docPr id="5" name="image2.png"/>
             <a:graphic>
               <a:graphicData uri="http://schemas.openxmlformats.org/drawingml/2006/picture">
                 <pic:pic>
                   <pic:nvPicPr>
-                    <pic:cNvPr id="0" name="image8.png"/>
+                    <pic:cNvPr id="0" name="image2.png"/>
                     <pic:cNvPicPr preferRelativeResize="0"/>
                   </pic:nvPicPr>
                   <pic:blipFill>
                     <a:blip r:embed="rId10"/>
-                    <a:srcRect b="32061" l="0" r="53966" t="0"/>
+                    <a:srcRect b="0" l="0" r="0" t="0"/>
                     <a:stretch>
                       <a:fillRect/>
                     </a:stretch>
@@ -513,7 +396,7 @@
                   <pic:spPr>
                     <a:xfrm>
                       <a:off x="0" y="0"/>
-                      <a:ext cx="6234113" cy="5756275"/>
+                      <a:ext cx="4233863" cy="3451300"/>
                     </a:xfrm>
                     <a:prstGeom prst="rect"/>
                     <a:ln/>
@@ -538,16 +421,70 @@
         <w:rPr>
           <w:rtl w:val="0"/>
         </w:rPr>
-        <w:t xml:space="preserve">You should get a directory that looks something like this (notice how src is highlighted in blue and its subfolders in gray):</w:t>
-        <w:br w:type="textWrapping"/>
-      </w:r>
+      </w:r>
+    </w:p>
+    <w:p>
+      <w:pPr>
+        <w:rPr/>
+      </w:pPr>
+      <w:r>
+        <w:rPr>
+          <w:rtl w:val="0"/>
+        </w:rPr>
+      </w:r>
+    </w:p>
+    <w:p>
+      <w:pPr>
+        <w:rPr/>
+      </w:pPr>
+      <w:r>
+        <w:rPr>
+          <w:rtl w:val="0"/>
+        </w:rPr>
+      </w:r>
+    </w:p>
+    <w:p>
+      <w:pPr>
+        <w:rPr/>
+      </w:pPr>
+      <w:r>
+        <w:rPr>
+          <w:rtl w:val="0"/>
+        </w:rPr>
+      </w:r>
+    </w:p>
+    <w:p>
+      <w:pPr>
+        <w:rPr/>
+      </w:pPr>
+      <w:r>
+        <w:rPr>
+          <w:rtl w:val="0"/>
+        </w:rPr>
+        <w:t xml:space="preserve">In the left panel, expand the src folder to see the code we’ll be working with in class.</w:t>
+      </w:r>
+    </w:p>
+    <w:p>
+      <w:pPr>
+        <w:rPr/>
+      </w:pPr>
+      <w:r>
+        <w:rPr>
+          <w:rtl w:val="0"/>
+        </w:rPr>
+      </w:r>
+    </w:p>
+    <w:p>
+      <w:pPr>
+        <w:rPr/>
+      </w:pPr>
       <w:r>
         <w:rPr/>
         <w:drawing>
           <wp:inline distB="114300" distT="114300" distL="114300" distR="114300">
-            <wp:extent cx="5943600" cy="4673600"/>
+            <wp:extent cx="2814999" cy="5491163"/>
             <wp:effectExtent b="0" l="0" r="0" t="0"/>
-            <wp:docPr id="2" name="image1.png"/>
+            <wp:docPr id="1" name="image1.png"/>
             <a:graphic>
               <a:graphicData uri="http://schemas.openxmlformats.org/drawingml/2006/picture">
                 <pic:pic>
@@ -565,7 +502,7 @@
                   <pic:spPr>
                     <a:xfrm>
                       <a:off x="0" y="0"/>
-                      <a:ext cx="5943600" cy="4673600"/>
+                      <a:ext cx="2814999" cy="5491163"/>
                     </a:xfrm>
                     <a:prstGeom prst="rect"/>
                     <a:ln/>
@@ -594,180 +531,41 @@
     </w:p>
     <w:p>
       <w:pPr>
-        <w:rPr/>
-      </w:pPr>
-      <w:r>
-        <w:br w:type="page"/>
-      </w:r>
-      <w:r>
-        <w:rPr>
-          <w:rtl w:val="0"/>
-        </w:rPr>
-      </w:r>
-    </w:p>
-    <w:p>
-      <w:pPr>
-        <w:rPr/>
-      </w:pPr>
-      <w:r>
-        <w:rPr>
-          <w:rtl w:val="0"/>
-        </w:rPr>
-        <w:t xml:space="preserve">If you notice unexpected errors in your program (as you see below), that might be because the wrong folder is set to the sources root:</w:t>
-      </w:r>
-    </w:p>
-    <w:p>
-      <w:pPr>
-        <w:rPr/>
-      </w:pPr>
-      <w:r>
-        <w:rPr/>
-        <w:drawing>
-          <wp:inline distB="114300" distT="114300" distL="114300" distR="114300">
-            <wp:extent cx="4729163" cy="4893545"/>
-            <wp:effectExtent b="0" l="0" r="0" t="0"/>
-            <wp:docPr id="1" name="image4.png"/>
-            <a:graphic>
-              <a:graphicData uri="http://schemas.openxmlformats.org/drawingml/2006/picture">
-                <pic:pic>
-                  <pic:nvPicPr>
-                    <pic:cNvPr id="0" name="image4.png"/>
-                    <pic:cNvPicPr preferRelativeResize="0"/>
-                  </pic:nvPicPr>
-                  <pic:blipFill>
-                    <a:blip r:embed="rId12"/>
-                    <a:srcRect b="0" l="39102" r="25310" t="0"/>
-                    <a:stretch>
-                      <a:fillRect/>
-                    </a:stretch>
-                  </pic:blipFill>
-                  <pic:spPr>
-                    <a:xfrm>
-                      <a:off x="0" y="0"/>
-                      <a:ext cx="4729163" cy="4893545"/>
-                    </a:xfrm>
-                    <a:prstGeom prst="rect"/>
-                    <a:ln/>
-                  </pic:spPr>
-                </pic:pic>
-              </a:graphicData>
-            </a:graphic>
-          </wp:inline>
-        </w:drawing>
-      </w:r>
-      <w:r>
-        <w:rPr>
-          <w:rtl w:val="0"/>
-        </w:rPr>
-      </w:r>
-    </w:p>
-    <w:p>
-      <w:pPr>
-        <w:rPr/>
-      </w:pPr>
-      <w:r>
-        <w:br w:type="page"/>
-      </w:r>
-      <w:r>
-        <w:rPr>
-          <w:rtl w:val="0"/>
-        </w:rPr>
-      </w:r>
-    </w:p>
-    <w:p>
-      <w:pPr>
-        <w:rPr/>
-      </w:pPr>
-      <w:r>
-        <w:rPr>
-          <w:rtl w:val="0"/>
-        </w:rPr>
-        <w:t xml:space="preserve">To fix these errors, we have to set the appropriate folder as the source root…To do this, right-click src and select Mark Directory as -&gt; Sources Root</w:t>
-      </w:r>
-    </w:p>
-    <w:p>
-      <w:pPr>
-        <w:rPr/>
-      </w:pPr>
-      <w:r>
-        <w:rPr/>
-        <w:drawing>
-          <wp:inline distB="114300" distT="114300" distL="114300" distR="114300">
-            <wp:extent cx="3709907" cy="5472113"/>
-            <wp:effectExtent b="0" l="0" r="0" t="0"/>
-            <wp:docPr id="7" name="image3.png"/>
-            <a:graphic>
-              <a:graphicData uri="http://schemas.openxmlformats.org/drawingml/2006/picture">
-                <pic:pic>
-                  <pic:nvPicPr>
-                    <pic:cNvPr id="0" name="image3.png"/>
-                    <pic:cNvPicPr preferRelativeResize="0"/>
-                  </pic:nvPicPr>
-                  <pic:blipFill>
-                    <a:blip r:embed="rId13"/>
-                    <a:srcRect b="0" l="0" r="0" t="0"/>
-                    <a:stretch>
-                      <a:fillRect/>
-                    </a:stretch>
-                  </pic:blipFill>
-                  <pic:spPr>
-                    <a:xfrm>
-                      <a:off x="0" y="0"/>
-                      <a:ext cx="3709907" cy="5472113"/>
-                    </a:xfrm>
-                    <a:prstGeom prst="rect"/>
-                    <a:ln/>
-                  </pic:spPr>
-                </pic:pic>
-              </a:graphicData>
-            </a:graphic>
-          </wp:inline>
-        </w:drawing>
-      </w:r>
-      <w:r>
-        <w:rPr>
-          <w:rtl w:val="0"/>
-        </w:rPr>
-      </w:r>
-    </w:p>
-    <w:p>
-      <w:pPr>
-        <w:rPr/>
-      </w:pPr>
-      <w:r>
-        <w:rPr>
-          <w:rtl w:val="0"/>
-        </w:rPr>
-      </w:r>
-    </w:p>
-    <w:p>
-      <w:pPr>
-        <w:rPr/>
-      </w:pPr>
-      <w:r>
-        <w:rPr>
-          <w:rtl w:val="0"/>
-        </w:rPr>
-        <w:t xml:space="preserve">If you do this and find only the excluded option available, there may be some other issues going on…Check your file directory on the left and see if there are two iml files.  If there are, delete the file named className1.iml.</w:t>
+        <w:rPr>
+          <w:b w:val="1"/>
+        </w:rPr>
+      </w:pPr>
+      <w:r>
+        <w:rPr>
+          <w:b w:val="1"/>
+          <w:rtl w:val="0"/>
+        </w:rPr>
+        <w:t xml:space="preserve">For folks who were having trouble with version control:</w:t>
+      </w:r>
+    </w:p>
+    <w:p>
+      <w:pPr>
+        <w:rPr/>
+      </w:pPr>
+      <w:r>
+        <w:rPr>
+          <w:rtl w:val="0"/>
+        </w:rPr>
+        <w:t xml:space="preserve">-Make sure Git is installed on your computer.</w:t>
+      </w:r>
+    </w:p>
+    <w:p>
+      <w:pPr>
+        <w:rPr/>
+      </w:pPr>
+      <w:r>
+        <w:rPr>
+          <w:rtl w:val="0"/>
+        </w:rPr>
+        <w:t xml:space="preserve">-Restart intellij after installing Git.</w:t>
         <w:br w:type="textWrapping"/>
-        <w:br w:type="textWrapping"/>
-        <w:t xml:space="preserve">The other option you have for setting what the source directory is: In the top-left of the screen, click on file -&gt; Project Properties.  From the window that pops up, select modules on the left.  From there, you’ll need to make sure src is the only thing set as the source directory.  Click the x for any item on the right that isn’t src and then select the src folder in the middle and choose “sources folder.”  If this doesn’t fix your problems, let me know, and we’ll try and find a solution!</w:t>
-      </w:r>
-    </w:p>
-    <w:p>
-      <w:pPr>
-        <w:rPr/>
-      </w:pPr>
-      <w:r>
-        <w:rPr>
-          <w:rtl w:val="0"/>
-        </w:rPr>
-      </w:r>
-    </w:p>
-    <w:p>
-      <w:pPr>
-        <w:rPr/>
-      </w:pPr>
+        <w:t xml:space="preserve">-If you’re still running into issues, you can download the files for this class through a browser window-however, come see me after class/in office hours. We’ll keep using this method, so it’ll be helpful to get this resolved on your personal machines!</w:t>
+      </w:r>
       <w:r>
         <w:rPr>
           <w:rtl w:val="0"/>
@@ -775,7 +573,7 @@
       </w:r>
     </w:p>
     <w:sectPr>
-      <w:headerReference r:id="rId14" w:type="default"/>
+      <w:headerReference r:id="rId12" w:type="default"/>
       <w:pgSz w:h="15840" w:w="12240" w:orient="portrait"/>
       <w:pgMar w:bottom="1440" w:top="1440" w:left="1440" w:right="1440" w:header="720" w:footer="720"/>
       <w:pgNumType w:start="1"/>

</xml_diff>